<commit_message>
R code and Plot formation
</commit_message>
<xml_diff>
--- a/Manuscript.docx
+++ b/Manuscript.docx
@@ -59,66 +59,252 @@
       <w:r>
         <w:t xml:space="preserve">Colonies of </w:t>
       </w:r>
-      <w:proofErr w:type="spellStart"/>
-      <w:r>
-        <w:rPr>
-          <w:i/>
-        </w:rPr>
-        <w:t>Montipora</w:t>
-      </w:r>
-      <w:proofErr w:type="spellEnd"/>
+      <w:r>
+        <w:rPr>
+          <w:i/>
+        </w:rPr>
+        <w:t>Montipora capitata</w:t>
+      </w:r>
+      <w:r>
+        <w:t xml:space="preserve"> across</w:t>
+      </w:r>
+      <w:r>
+        <w:t xml:space="preserve"> Kāne’ohe Bay, O’ahu, Hawai’i, USA were tagged</w:t>
+      </w:r>
+      <w:r>
+        <w:t xml:space="preserve"> and </w:t>
+      </w:r>
+      <w:r>
+        <w:t>sampled</w:t>
+      </w:r>
+      <w:r>
+        <w:t xml:space="preserve"> in order to analyze spatial variability of </w:t>
+      </w:r>
+      <w:r>
+        <w:rPr>
+          <w:i/>
+        </w:rPr>
+        <w:t>Symbiodinium</w:t>
+      </w:r>
+      <w:r>
+        <w:t xml:space="preserve"> clades</w:t>
+      </w:r>
+      <w:r>
+        <w:t>.</w:t>
+      </w:r>
+      <w:r>
+        <w:t xml:space="preserve"> Corals were tagged on patch reefs and fringing reefs in the northern, central and southern regions of Kāne’ohe Bay</w:t>
+      </w:r>
+      <w:r>
+        <w:t xml:space="preserve"> (</w:t>
+      </w:r>
+      <w:r>
+        <w:rPr>
+          <w:highlight w:val="yellow"/>
+        </w:rPr>
+        <w:t>Figure _</w:t>
+      </w:r>
+      <w:r>
+        <w:t>)</w:t>
+      </w:r>
+      <w:r>
+        <w:t>. Five patch reefs and three fringing reefs were tagged in each region of the bay. At each patch</w:t>
+      </w:r>
+      <w:r>
+        <w:t xml:space="preserve"> reef, 30 colonies were tagged; </w:t>
+      </w:r>
+      <w:r>
+        <w:t>10 colonies each from windward</w:t>
+      </w:r>
+      <w:r>
+        <w:t xml:space="preserve"> slope, top and leeward slope</w:t>
+      </w:r>
+      <w:r>
+        <w:t xml:space="preserve"> of</w:t>
+      </w:r>
+      <w:r>
+        <w:t xml:space="preserve"> the</w:t>
+      </w:r>
+      <w:r>
+        <w:t xml:space="preserve"> patch</w:t>
+      </w:r>
+      <w:r>
+        <w:t xml:space="preserve"> reef. Along the windward and leeward slopes, colonies were tagged along a depth gradient. Given the lack of leeward slope on fringing reefs, 20 colonies were tagged at each site; 10 colonies e</w:t>
+      </w:r>
+      <w:r>
+        <w:t>ach from the top and slope</w:t>
+      </w:r>
+      <w:r>
+        <w:t xml:space="preserve"> of the fringing reef. </w:t>
+      </w:r>
+      <w:r>
+        <w:t xml:space="preserve">Tagging and sampling of colonies took place between 7 June 2016 and </w:t>
+      </w:r>
+      <w:r>
+        <w:rPr>
+          <w:highlight w:val="yellow"/>
+        </w:rPr>
+        <w:t>_______________</w:t>
+      </w:r>
+      <w:r>
+        <w:t xml:space="preserve">. Fragments from each colony were frozen in liquid nitrogen and archived for future use </w:t>
+      </w:r>
+      <w:r>
+        <w:t>in DNA extraction and collaborative efforts analyzing biogeochemistry and energetics in Kāne’ohe Bay</w:t>
+      </w:r>
+      <w:r>
+        <w:t xml:space="preserve">. In total, 15 patch reefs and </w:t>
+      </w:r>
+      <w:r>
+        <w:rPr>
+          <w:highlight w:val="yellow"/>
+        </w:rPr>
+        <w:t>___</w:t>
+      </w:r>
+      <w:r>
+        <w:t xml:space="preserve"> fringing reefs were sampled across Kāne’ohe Bay resulting in a total sample size of n=</w:t>
+      </w:r>
+      <w:r>
+        <w:rPr>
+          <w:highlight w:val="yellow"/>
+        </w:rPr>
+        <w:t>_______</w:t>
+      </w:r>
+      <w:r>
+        <w:t xml:space="preserve"> colonies.</w:t>
+      </w:r>
+    </w:p>
+    <w:p>
+      <w:pPr>
+        <w:jc w:val="both"/>
+      </w:pPr>
+    </w:p>
+    <w:p>
+      <w:pPr>
+        <w:jc w:val="both"/>
+        <w:rPr>
+          <w:i/>
+        </w:rPr>
+      </w:pPr>
+      <w:r>
+        <w:rPr>
+          <w:i/>
+        </w:rPr>
+        <w:t>Colony Tagging and Sample Collection</w:t>
+      </w:r>
+    </w:p>
+    <w:p>
+      <w:pPr>
+        <w:jc w:val="both"/>
+        <w:rPr>
+          <w:i/>
+        </w:rPr>
+      </w:pPr>
+    </w:p>
+    <w:p>
+      <w:pPr>
+        <w:jc w:val="both"/>
+      </w:pPr>
+      <w:r>
+        <w:t xml:space="preserve">Ten weights with attached floats were randomly deployed at each area of the reef. The closest colony of </w:t>
+      </w:r>
+      <w:r>
+        <w:rPr>
+          <w:i/>
+        </w:rPr>
+        <w:t xml:space="preserve">Montipora capitata </w:t>
+      </w:r>
+      <w:r>
+        <w:t xml:space="preserve">in proximity </w:t>
+      </w:r>
+      <w:r>
+        <w:t xml:space="preserve">to each float was then tagged and a small branch fragment (~4-5cm) was removed. Photographs were taken of each colony for color morph and size analysis </w:t>
+      </w:r>
+      <w:r>
+        <w:t>by visual assessment</w:t>
+      </w:r>
+      <w:r>
+        <w:t>.</w:t>
+      </w:r>
+      <w:r>
+        <w:t xml:space="preserve"> Tissue biopsies were taken from each collected fragment and placed in 500</w:t>
+      </w:r>
+      <w:r>
+        <w:sym w:font="Symbol" w:char="F06D"/>
+      </w:r>
+      <w:r>
+        <w:t>L</w:t>
+      </w:r>
+      <w:r>
+        <w:t xml:space="preserve"> DNA buffer (5M NaCl, 0.5M EDTA) with 1% sodium dodecyl sulfate (SDS) while the remaining fragment was frozen in liquid nitrogen to be stored at -80°C as an archive for future analyses. </w:t>
+      </w:r>
+      <w:r>
+        <w:t>DNA was extracted from each sample biopsy following a modified CTAB-chloroform protocol (</w:t>
+      </w:r>
+      <w:r>
+        <w:t>dx.doi.org/10.17504/protocols.io.dyq7vv</w:t>
+      </w:r>
+      <w:r>
+        <w:t>)</w:t>
+      </w:r>
+      <w:r>
+        <w:t>.</w:t>
+      </w:r>
+    </w:p>
+    <w:p>
+      <w:pPr>
+        <w:jc w:val="both"/>
+      </w:pPr>
+    </w:p>
+    <w:p>
+      <w:pPr>
+        <w:jc w:val="both"/>
+        <w:rPr>
+          <w:i/>
+        </w:rPr>
+      </w:pPr>
+      <w:r>
+        <w:rPr>
+          <w:i/>
+        </w:rPr>
+        <w:t>Symbiodinium Community Analysis</w:t>
+      </w:r>
+    </w:p>
+    <w:p>
+      <w:pPr>
+        <w:jc w:val="both"/>
+        <w:rPr>
+          <w:i/>
+        </w:rPr>
+      </w:pPr>
+    </w:p>
+    <w:p>
+      <w:pPr>
+        <w:jc w:val="both"/>
+      </w:pPr>
+      <w:r>
+        <w:t xml:space="preserve">Quantitative PCR was used to determine the symbiont community of clade C and D </w:t>
+      </w:r>
+      <w:r>
+        <w:rPr>
+          <w:i/>
+        </w:rPr>
+        <w:t>Symbiodinium</w:t>
+      </w:r>
+      <w:r>
+        <w:t xml:space="preserve"> in each collected sample. </w:t>
+      </w:r>
+      <w:r>
+        <w:t>Based on internal transcribed spacer (ITS2), only</w:t>
+      </w:r>
       <w:r>
         <w:rPr>
           <w:i/>
         </w:rPr>
         <w:t xml:space="preserve"> </w:t>
       </w:r>
-      <w:proofErr w:type="spellStart"/>
-      <w:r>
-        <w:rPr>
-          <w:i/>
-        </w:rPr>
-        <w:t>capitata</w:t>
-      </w:r>
-      <w:proofErr w:type="spellEnd"/>
-      <w:r>
-        <w:t xml:space="preserve"> across</w:t>
-      </w:r>
-      <w:r>
-        <w:t xml:space="preserve"> </w:t>
-      </w:r>
-      <w:proofErr w:type="spellStart"/>
-      <w:r>
-        <w:t>Kāne’ohe</w:t>
-      </w:r>
-      <w:proofErr w:type="spellEnd"/>
-      <w:r>
-        <w:t xml:space="preserve"> Bay, </w:t>
-      </w:r>
-      <w:proofErr w:type="spellStart"/>
-      <w:r>
-        <w:t>O’ahu</w:t>
-      </w:r>
-      <w:proofErr w:type="spellEnd"/>
-      <w:r>
-        <w:t xml:space="preserve">, Hawai’i, </w:t>
-      </w:r>
-      <w:proofErr w:type="gramStart"/>
-      <w:r>
-        <w:t>USA</w:t>
-      </w:r>
-      <w:proofErr w:type="gramEnd"/>
-      <w:r>
-        <w:t xml:space="preserve"> were tagged</w:t>
-      </w:r>
-      <w:r>
-        <w:t xml:space="preserve"> and </w:t>
-      </w:r>
-      <w:r>
-        <w:t>sampled</w:t>
-      </w:r>
-      <w:r>
-        <w:t xml:space="preserve"> in order to analyze spatial variability of </w:t>
+      <w:r>
+        <w:t xml:space="preserve">clade C and D </w:t>
       </w:r>
       <w:r>
         <w:rPr>
@@ -127,261 +313,10 @@
         <w:t>Symbiodinium</w:t>
       </w:r>
       <w:r>
-        <w:t xml:space="preserve"> clades</w:t>
-      </w:r>
-      <w:r>
-        <w:t>.</w:t>
-      </w:r>
-      <w:r>
-        <w:t xml:space="preserve"> Corals were tagged on patch reefs and fringing reefs in the northern, central and southern regions of </w:t>
-      </w:r>
-      <w:proofErr w:type="spellStart"/>
-      <w:r>
-        <w:t>Kāne’ohe</w:t>
-      </w:r>
-      <w:proofErr w:type="spellEnd"/>
-      <w:r>
-        <w:t xml:space="preserve"> Bay</w:t>
-      </w:r>
-      <w:r>
-        <w:t xml:space="preserve"> (</w:t>
-      </w:r>
-      <w:r>
-        <w:rPr>
-          <w:highlight w:val="yellow"/>
-        </w:rPr>
-        <w:t>Figure _</w:t>
-      </w:r>
-      <w:r>
-        <w:t>)</w:t>
-      </w:r>
-      <w:r>
-        <w:t>. Five patch reefs and three fringing reefs were tagged in each region of the bay. At each patch</w:t>
-      </w:r>
-      <w:r>
-        <w:t xml:space="preserve"> reef, 30 colonies were tagged; </w:t>
-      </w:r>
-      <w:r>
-        <w:t>10 colonies each from windward</w:t>
-      </w:r>
-      <w:r>
-        <w:t xml:space="preserve"> slope, top and leeward slope</w:t>
-      </w:r>
-      <w:r>
-        <w:t xml:space="preserve"> of</w:t>
-      </w:r>
-      <w:r>
-        <w:t xml:space="preserve"> the</w:t>
-      </w:r>
-      <w:r>
-        <w:t xml:space="preserve"> patch</w:t>
-      </w:r>
-      <w:r>
-        <w:t xml:space="preserve"> reef. Along the windward and leeward slopes, colonies were tagged along a depth gradient. Given the lack of leeward slope on fringing reefs, 20 colonies were tagged at each site; 10 colonies e</w:t>
-      </w:r>
-      <w:r>
-        <w:t>ach from the top and slope</w:t>
-      </w:r>
-      <w:r>
-        <w:t xml:space="preserve"> of the fringing reef. </w:t>
-      </w:r>
-      <w:r>
-        <w:t xml:space="preserve">Tagging and sampling of colonies took place between 7 June 2016 and </w:t>
-      </w:r>
-      <w:r>
-        <w:rPr>
-          <w:highlight w:val="yellow"/>
-        </w:rPr>
-        <w:t>_______________</w:t>
-      </w:r>
-      <w:r>
-        <w:t xml:space="preserve">. Fragments from each colony were frozen in liquid nitrogen and archived for future use </w:t>
-      </w:r>
-      <w:r>
-        <w:t xml:space="preserve">in DNA extraction and collaborative efforts analyzing biogeochemistry and energetics in </w:t>
-      </w:r>
-      <w:proofErr w:type="spellStart"/>
-      <w:r>
-        <w:t>Kāne’ohe</w:t>
-      </w:r>
-      <w:proofErr w:type="spellEnd"/>
-      <w:r>
-        <w:t xml:space="preserve"> Bay</w:t>
-      </w:r>
-      <w:r>
-        <w:t xml:space="preserve">. In total, 15 patch reefs and </w:t>
-      </w:r>
-      <w:r>
-        <w:rPr>
-          <w:highlight w:val="yellow"/>
-        </w:rPr>
-        <w:t>___</w:t>
-      </w:r>
-      <w:r>
-        <w:t xml:space="preserve"> fringing reefs were sampled across </w:t>
-      </w:r>
-      <w:proofErr w:type="spellStart"/>
-      <w:r>
-        <w:t>Kāne’ohe</w:t>
-      </w:r>
-      <w:proofErr w:type="spellEnd"/>
-      <w:r>
-        <w:t xml:space="preserve"> Bay resulting in a total sample size of n=</w:t>
-      </w:r>
-      <w:r>
-        <w:rPr>
-          <w:highlight w:val="yellow"/>
-        </w:rPr>
-        <w:t>_______</w:t>
-      </w:r>
-      <w:r>
-        <w:t xml:space="preserve"> colonies.</w:t>
-      </w:r>
-    </w:p>
-    <w:p>
-      <w:pPr>
-        <w:jc w:val="both"/>
-      </w:pPr>
-    </w:p>
-    <w:p>
-      <w:pPr>
-        <w:jc w:val="both"/>
-        <w:rPr>
-          <w:i/>
-        </w:rPr>
-      </w:pPr>
-      <w:r>
-        <w:rPr>
-          <w:i/>
-        </w:rPr>
-        <w:t>Colony Tagging and Sample Collection</w:t>
-      </w:r>
-    </w:p>
-    <w:p>
-      <w:pPr>
-        <w:jc w:val="both"/>
-        <w:rPr>
-          <w:i/>
-        </w:rPr>
-      </w:pPr>
-    </w:p>
-    <w:p>
-      <w:pPr>
-        <w:jc w:val="both"/>
-      </w:pPr>
-      <w:r>
-        <w:t xml:space="preserve">Ten weights with attached floats were randomly deployed at each area of the reef. The closest colony of </w:t>
-      </w:r>
-      <w:proofErr w:type="spellStart"/>
-      <w:r>
-        <w:rPr>
-          <w:i/>
-        </w:rPr>
-        <w:t>Montipora</w:t>
-      </w:r>
-      <w:proofErr w:type="spellEnd"/>
-      <w:r>
-        <w:rPr>
-          <w:i/>
-        </w:rPr>
-        <w:t xml:space="preserve"> </w:t>
-      </w:r>
-      <w:proofErr w:type="spellStart"/>
-      <w:r>
-        <w:rPr>
-          <w:i/>
-        </w:rPr>
-        <w:t>capitata</w:t>
-      </w:r>
-      <w:proofErr w:type="spellEnd"/>
-      <w:r>
-        <w:rPr>
-          <w:i/>
-        </w:rPr>
-        <w:t xml:space="preserve"> </w:t>
-      </w:r>
-      <w:r>
-        <w:t xml:space="preserve">in proximity </w:t>
-      </w:r>
-      <w:r>
-        <w:t xml:space="preserve">to each float was then tagged and a small branch fragment (~4-5cm) was removed. Photographs were taken of each colony for color morph and size analysis </w:t>
-      </w:r>
-      <w:r>
-        <w:t>by visual assessment</w:t>
-      </w:r>
-      <w:r>
-        <w:t>.</w:t>
-      </w:r>
-      <w:r>
-        <w:t xml:space="preserve"> Tissue biopsies were taken from each collected fragment and placed in 500</w:t>
-      </w:r>
-      <w:r>
-        <w:sym w:font="Symbol" w:char="F06D"/>
-      </w:r>
-      <w:r>
-        <w:t>L</w:t>
-      </w:r>
-      <w:r>
-        <w:t xml:space="preserve"> DNA buffer (5M NaCl, 0.5M EDTA) with 1% sodium dodecyl sulfate (SDS) while the remaining fragment was frozen in liquid nitrogen to be stored at -80°C as an archive for future analyses. </w:t>
-      </w:r>
-      <w:r>
-        <w:t>DNA was extracted from each sample biopsy following a modified CTAB-chloroform protocol (</w:t>
-      </w:r>
-      <w:r>
-        <w:rPr>
-          <w:highlight w:val="yellow"/>
-        </w:rPr>
-        <w:t>Cite</w:t>
-      </w:r>
-      <w:r>
-        <w:t>)</w:t>
-      </w:r>
-      <w:r>
-        <w:t>.</w:t>
-      </w:r>
-    </w:p>
-    <w:p>
-      <w:pPr>
-        <w:jc w:val="both"/>
-      </w:pPr>
-    </w:p>
-    <w:p>
-      <w:pPr>
-        <w:jc w:val="both"/>
-        <w:rPr>
-          <w:i/>
-        </w:rPr>
-      </w:pPr>
-      <w:r>
-        <w:rPr>
-          <w:i/>
-        </w:rPr>
-        <w:t>Symbiodinium Community Analysis</w:t>
-      </w:r>
-    </w:p>
-    <w:p>
-      <w:pPr>
-        <w:jc w:val="both"/>
-        <w:rPr>
-          <w:i/>
-        </w:rPr>
-      </w:pPr>
-    </w:p>
-    <w:p>
-      <w:pPr>
-        <w:jc w:val="both"/>
-        <w:rPr>
-          <w:i/>
-        </w:rPr>
-      </w:pPr>
+        <w:t xml:space="preserve"> were expected to result from existing clade-level primers.</w:t>
+      </w:r>
       <w:bookmarkStart w:id="0" w:name="_GoBack"/>
       <w:bookmarkEnd w:id="0"/>
-      <w:r>
-        <w:rPr>
-          <w:i/>
-        </w:rPr>
-        <w:t xml:space="preserve"> </w:t>
-      </w:r>
     </w:p>
     <w:sectPr>
       <w:pgSz w:w="12240" w:h="15840"/>

</xml_diff>